<commit_message>
add new doc cv
</commit_message>
<xml_diff>
--- a/public/zubair_alao_cv.docx
+++ b/public/zubair_alao_cv.docx
@@ -218,6 +218,656 @@
       <w:r>
         <w:rPr>
           <w:rFonts w:ascii="Arial" w:hAnsi="Arial" w:cs="Arial"/>
+          <w:noProof/>
+          <w:lang w:eastAsia="zh-TW"/>
+        </w:rPr>
+        <w:pict>
+          <v:shapetype id="_x0000_t202" coordsize="21600,21600" o:spt="202" path="m,l,21600r21600,l21600,xe">
+            <v:stroke joinstyle="miter"/>
+            <v:path gradientshapeok="t" o:connecttype="rect"/>
+          </v:shapetype>
+          <v:shape id="_x0000_s1026" type="#_x0000_t202" style="position:absolute;left:0;text-align:left;margin-left:32.9pt;margin-top:159.6pt;width:388pt;height:601.55pt;z-index:251660288;mso-position-horizontal-relative:page;mso-position-vertical-relative:page" o:allowincell="f" filled="f" fillcolor="yellow" stroked="f" strokecolor="#404040 [2429]" strokeweight="6pt">
+            <v:stroke linestyle="thickThin"/>
+            <v:textbox style="mso-next-textbox:#_x0000_s1026" inset="18pt,18pt,18pt,18pt">
+              <w:txbxContent>
+                <w:p>
+                  <w:pPr>
+                    <w:spacing w:after="0" w:line="360" w:lineRule="auto"/>
+                    <w:rPr>
+                      <w:rFonts w:ascii="Arial" w:hAnsi="Arial" w:cs="Arial"/>
+                      <w:b/>
+                      <w:sz w:val="26"/>
+                      <w:szCs w:val="26"/>
+                      <w:u w:val="single"/>
+                    </w:rPr>
+                  </w:pPr>
+                  <w:r>
+                    <w:rPr>
+                      <w:rFonts w:ascii="Arial" w:hAnsi="Arial" w:cs="Arial"/>
+                      <w:b/>
+                      <w:sz w:val="26"/>
+                      <w:szCs w:val="26"/>
+                      <w:u w:val="single"/>
+                    </w:rPr>
+                    <w:t>CAREER OBJECTIVE</w:t>
+                  </w:r>
+                </w:p>
+                <w:p>
+                  <w:pPr>
+                    <w:pStyle w:val="NormalWeb"/>
+                  </w:pPr>
+                  <w:proofErr w:type="gramStart"/>
+                  <w:r>
+                    <w:t>A passionate web developer specializing in front-end technologies with a strong interest in back-end development.</w:t>
+                  </w:r>
+                  <w:proofErr w:type="gramEnd"/>
+                  <w:r>
+                    <w:t xml:space="preserve"> Proficient in HTML, CSS, JavaScript, React, Next.js, and UI/UX design, with expertise in transforming </w:t>
+                  </w:r>
+                  <w:proofErr w:type="spellStart"/>
+                  <w:r>
+                    <w:t>Figma</w:t>
+                  </w:r>
+                  <w:proofErr w:type="spellEnd"/>
+                  <w:r>
+                    <w:t xml:space="preserve"> designs into responsive React applications.</w:t>
+                  </w:r>
+                </w:p>
+                <w:p>
+                  <w:pPr>
+                    <w:spacing w:after="0" w:line="360" w:lineRule="auto"/>
+                    <w:rPr>
+                      <w:rFonts w:ascii="Arial" w:hAnsi="Arial" w:cs="Arial"/>
+                      <w:b/>
+                      <w:sz w:val="26"/>
+                      <w:szCs w:val="26"/>
+                      <w:u w:val="single"/>
+                    </w:rPr>
+                  </w:pPr>
+                  <w:r>
+                    <w:rPr>
+                      <w:rFonts w:ascii="Arial" w:hAnsi="Arial" w:cs="Arial"/>
+                      <w:b/>
+                      <w:sz w:val="26"/>
+                      <w:szCs w:val="26"/>
+                      <w:u w:val="single"/>
+                    </w:rPr>
+                    <w:t>WORK EXPERIENCE</w:t>
+                  </w:r>
+                </w:p>
+                <w:p>
+                  <w:pPr>
+                    <w:spacing w:after="0"/>
+                    <w:rPr>
+                      <w:rFonts w:ascii="Arial" w:hAnsi="Arial" w:cs="Arial"/>
+                      <w:b/>
+                      <w:sz w:val="20"/>
+                      <w:szCs w:val="20"/>
+                    </w:rPr>
+                  </w:pPr>
+                  <w:r>
+                    <w:rPr>
+                      <w:rFonts w:ascii="Arial" w:hAnsi="Arial" w:cs="Arial"/>
+                      <w:b/>
+                      <w:sz w:val="20"/>
+                      <w:szCs w:val="20"/>
+                    </w:rPr>
+                    <w:t>Frontend Web Developer</w:t>
+                  </w:r>
+                  <w:r>
+                    <w:rPr>
+                      <w:rFonts w:ascii="Arial" w:hAnsi="Arial" w:cs="Arial"/>
+                      <w:b/>
+                      <w:sz w:val="20"/>
+                      <w:szCs w:val="20"/>
+                    </w:rPr>
+                    <w:t xml:space="preserve"> - </w:t>
+                  </w:r>
+                  <w:r>
+                    <w:rPr>
+                      <w:rFonts w:ascii="Arial" w:hAnsi="Arial" w:cs="Arial"/>
+                      <w:b/>
+                      <w:sz w:val="20"/>
+                      <w:szCs w:val="20"/>
+                    </w:rPr>
+                    <w:t>JVEC Solutions Inc</w:t>
+                  </w:r>
+                </w:p>
+                <w:p>
+                  <w:pPr>
+                    <w:spacing w:after="0"/>
+                    <w:rPr>
+                      <w:rFonts w:ascii="Arial" w:hAnsi="Arial" w:cs="Arial"/>
+                      <w:b/>
+                      <w:sz w:val="20"/>
+                      <w:szCs w:val="20"/>
+                    </w:rPr>
+                  </w:pPr>
+                  <w:r>
+                    <w:rPr>
+                      <w:rFonts w:ascii="Arial" w:hAnsi="Arial" w:cs="Arial"/>
+                      <w:sz w:val="20"/>
+                      <w:szCs w:val="20"/>
+                    </w:rPr>
+                    <w:t>2024 - Present</w:t>
+                  </w:r>
+                </w:p>
+                <w:p>
+                  <w:pPr>
+                    <w:pStyle w:val="ListParagraph"/>
+                    <w:numPr>
+                      <w:ilvl w:val="0"/>
+                      <w:numId w:val="1"/>
+                    </w:numPr>
+                    <w:spacing w:after="0"/>
+                    <w:rPr>
+                      <w:rFonts w:ascii="Arial" w:hAnsi="Arial" w:cs="Arial"/>
+                      <w:sz w:val="20"/>
+                      <w:szCs w:val="20"/>
+                    </w:rPr>
+                  </w:pPr>
+                  <w:r>
+                    <w:rPr>
+                      <w:rFonts w:ascii="Arial" w:hAnsi="Arial" w:cs="Arial"/>
+                      <w:sz w:val="20"/>
+                      <w:szCs w:val="20"/>
+                    </w:rPr>
+                    <w:t>Building and optimizing high-quality, responsive websites using modern frontend technologies.</w:t>
+                  </w:r>
+                  <w:r>
+                    <w:rPr>
+                      <w:rFonts w:ascii="Arial" w:hAnsi="Arial" w:cs="Arial"/>
+                      <w:sz w:val="20"/>
+                      <w:szCs w:val="20"/>
+                    </w:rPr>
+                    <w:t xml:space="preserve"> </w:t>
+                  </w:r>
+                </w:p>
+                <w:p>
+                  <w:pPr>
+                    <w:pStyle w:val="ListParagraph"/>
+                    <w:numPr>
+                      <w:ilvl w:val="0"/>
+                      <w:numId w:val="1"/>
+                    </w:numPr>
+                    <w:rPr>
+                      <w:rFonts w:ascii="Arial" w:hAnsi="Arial" w:cs="Arial"/>
+                      <w:sz w:val="20"/>
+                      <w:szCs w:val="20"/>
+                    </w:rPr>
+                  </w:pPr>
+                  <w:r>
+                    <w:rPr>
+                      <w:rFonts w:ascii="Arial" w:hAnsi="Arial" w:cs="Arial"/>
+                      <w:sz w:val="20"/>
+                      <w:szCs w:val="20"/>
+                    </w:rPr>
+                    <w:t>Collaborating with UI/UX designers to implement interactive, accessible user interfaces.</w:t>
+                  </w:r>
+                </w:p>
+                <w:p>
+                  <w:pPr>
+                    <w:spacing w:after="0"/>
+                    <w:rPr>
+                      <w:rFonts w:ascii="Arial" w:hAnsi="Arial" w:cs="Arial"/>
+                      <w:b/>
+                      <w:sz w:val="20"/>
+                      <w:szCs w:val="20"/>
+                    </w:rPr>
+                  </w:pPr>
+                  <w:r>
+                    <w:rPr>
+                      <w:rFonts w:ascii="Arial" w:hAnsi="Arial" w:cs="Arial"/>
+                      <w:b/>
+                      <w:sz w:val="20"/>
+                      <w:szCs w:val="20"/>
+                    </w:rPr>
+                    <w:t>Frontend Web Developer</w:t>
+                  </w:r>
+                  <w:r>
+                    <w:rPr>
+                      <w:rFonts w:ascii="Arial" w:hAnsi="Arial" w:cs="Arial"/>
+                      <w:b/>
+                      <w:sz w:val="20"/>
+                      <w:szCs w:val="20"/>
+                    </w:rPr>
+                    <w:t xml:space="preserve"> </w:t>
+                  </w:r>
+                  <w:r>
+                    <w:rPr>
+                      <w:rFonts w:ascii="Arial" w:hAnsi="Arial" w:cs="Arial"/>
+                      <w:b/>
+                      <w:sz w:val="20"/>
+                      <w:szCs w:val="20"/>
+                    </w:rPr>
+                    <w:t xml:space="preserve">- </w:t>
+                  </w:r>
+                  <w:r>
+                    <w:rPr>
+                      <w:rFonts w:ascii="Arial" w:hAnsi="Arial" w:cs="Arial"/>
+                      <w:b/>
+                      <w:sz w:val="20"/>
+                      <w:szCs w:val="20"/>
+                    </w:rPr>
+                    <w:t>Freelance</w:t>
+                  </w:r>
+                  <w:r>
+                    <w:rPr>
+                      <w:rFonts w:ascii="Arial" w:hAnsi="Arial" w:cs="Arial"/>
+                      <w:b/>
+                      <w:sz w:val="20"/>
+                      <w:szCs w:val="20"/>
+                    </w:rPr>
+                    <w:t xml:space="preserve"> </w:t>
+                  </w:r>
+                </w:p>
+                <w:p>
+                  <w:pPr>
+                    <w:spacing w:after="0"/>
+                    <w:rPr>
+                      <w:rFonts w:ascii="Arial" w:hAnsi="Arial" w:cs="Arial"/>
+                      <w:b/>
+                      <w:sz w:val="20"/>
+                      <w:szCs w:val="20"/>
+                    </w:rPr>
+                  </w:pPr>
+                  <w:r>
+                    <w:rPr>
+                      <w:rFonts w:ascii="Arial" w:hAnsi="Arial" w:cs="Arial"/>
+                      <w:sz w:val="20"/>
+                      <w:szCs w:val="20"/>
+                    </w:rPr>
+                    <w:t>January 2023</w:t>
+                  </w:r>
+                  <w:r>
+                    <w:rPr>
+                      <w:rFonts w:ascii="Arial" w:hAnsi="Arial" w:cs="Arial"/>
+                      <w:sz w:val="20"/>
+                      <w:szCs w:val="20"/>
+                    </w:rPr>
+                    <w:t xml:space="preserve"> - </w:t>
+                  </w:r>
+                  <w:r>
+                    <w:rPr>
+                      <w:rFonts w:ascii="Arial" w:hAnsi="Arial" w:cs="Arial"/>
+                      <w:sz w:val="20"/>
+                      <w:szCs w:val="20"/>
+                    </w:rPr>
+                    <w:t>2024</w:t>
+                  </w:r>
+                </w:p>
+                <w:p>
+                  <w:pPr>
+                    <w:pStyle w:val="ListParagraph"/>
+                    <w:numPr>
+                      <w:ilvl w:val="0"/>
+                      <w:numId w:val="2"/>
+                    </w:numPr>
+                    <w:spacing w:after="0"/>
+                    <w:rPr>
+                      <w:rFonts w:ascii="Arial" w:hAnsi="Arial" w:cs="Arial"/>
+                      <w:sz w:val="20"/>
+                      <w:szCs w:val="20"/>
+                    </w:rPr>
+                  </w:pPr>
+                  <w:r>
+                    <w:rPr>
+                      <w:rFonts w:ascii="Arial" w:hAnsi="Arial" w:cs="Arial"/>
+                      <w:sz w:val="20"/>
+                      <w:szCs w:val="20"/>
+                    </w:rPr>
+                    <w:t>Frontend developer specializing in crafting engaging, user-centric interfaces</w:t>
+                  </w:r>
+                  <w:r>
+                    <w:rPr>
+                      <w:rFonts w:ascii="Arial" w:hAnsi="Arial" w:cs="Arial"/>
+                      <w:sz w:val="20"/>
+                      <w:szCs w:val="20"/>
+                    </w:rPr>
+                    <w:t>.</w:t>
+                  </w:r>
+                </w:p>
+                <w:p>
+                  <w:pPr>
+                    <w:pStyle w:val="ListParagraph"/>
+                    <w:numPr>
+                      <w:ilvl w:val="0"/>
+                      <w:numId w:val="2"/>
+                    </w:numPr>
+                    <w:spacing w:after="0"/>
+                    <w:rPr>
+                      <w:rFonts w:ascii="Arial" w:hAnsi="Arial" w:cs="Arial"/>
+                      <w:sz w:val="20"/>
+                      <w:szCs w:val="20"/>
+                    </w:rPr>
+                  </w:pPr>
+                  <w:r>
+                    <w:rPr>
+                      <w:rFonts w:ascii="Arial" w:hAnsi="Arial" w:cs="Arial"/>
+                      <w:sz w:val="20"/>
+                      <w:szCs w:val="20"/>
+                    </w:rPr>
+                    <w:t>C</w:t>
+                  </w:r>
+                  <w:r>
+                    <w:rPr>
+                      <w:rFonts w:ascii="Segoe UI" w:hAnsi="Segoe UI" w:cs="Segoe UI"/>
+                      <w:shd w:val="clear" w:color="auto" w:fill="FFFFFF"/>
+                    </w:rPr>
+                    <w:t>reate applications that deliver high performance and responsiveness across devices</w:t>
+                  </w:r>
+                </w:p>
+                <w:p>
+                  <w:pPr>
+                    <w:pStyle w:val="ListParagraph"/>
+                    <w:spacing w:after="0"/>
+                    <w:rPr>
+                      <w:rFonts w:ascii="Arial" w:hAnsi="Arial" w:cs="Arial"/>
+                      <w:sz w:val="20"/>
+                      <w:szCs w:val="20"/>
+                    </w:rPr>
+                  </w:pPr>
+                </w:p>
+                <w:p>
+                  <w:pPr>
+                    <w:rPr>
+                      <w:rFonts w:ascii="Arial" w:hAnsi="Arial" w:cs="Arial"/>
+                      <w:b/>
+                      <w:sz w:val="26"/>
+                      <w:szCs w:val="26"/>
+                      <w:u w:val="single"/>
+                    </w:rPr>
+                  </w:pPr>
+                  <w:r>
+                    <w:rPr>
+                      <w:rFonts w:ascii="Arial" w:hAnsi="Arial" w:cs="Arial"/>
+                      <w:b/>
+                      <w:sz w:val="26"/>
+                      <w:szCs w:val="26"/>
+                      <w:u w:val="single"/>
+                    </w:rPr>
+                    <w:t>PROJECTS</w:t>
+                  </w:r>
+                </w:p>
+                <w:p>
+                  <w:pPr>
+                    <w:spacing w:after="0" w:line="360" w:lineRule="auto"/>
+                    <w:rPr>
+                      <w:rFonts w:ascii="Arial" w:hAnsi="Arial" w:cs="Arial"/>
+                      <w:b/>
+                      <w:sz w:val="20"/>
+                      <w:szCs w:val="20"/>
+                    </w:rPr>
+                  </w:pPr>
+                  <w:r>
+                    <w:rPr>
+                      <w:rFonts w:ascii="Arial" w:hAnsi="Arial" w:cs="Arial"/>
+                      <w:b/>
+                      <w:sz w:val="20"/>
+                      <w:szCs w:val="20"/>
+                    </w:rPr>
+                    <w:t xml:space="preserve">MES: </w:t>
+                  </w:r>
+                  <w:r>
+                    <w:rPr>
+                      <w:rFonts w:ascii="Arial" w:hAnsi="Arial" w:cs="Arial"/>
+                      <w:b/>
+                      <w:sz w:val="20"/>
+                      <w:szCs w:val="20"/>
+                    </w:rPr>
+                    <w:t>Cleaning Services</w:t>
+                  </w:r>
+                </w:p>
+                <w:p>
+                  <w:pPr>
+                    <w:pStyle w:val="ListParagraph"/>
+                    <w:numPr>
+                      <w:ilvl w:val="0"/>
+                      <w:numId w:val="15"/>
+                    </w:numPr>
+                    <w:spacing w:after="0"/>
+                    <w:rPr>
+                      <w:rFonts w:ascii="Arial" w:hAnsi="Arial" w:cs="Arial"/>
+                      <w:b/>
+                      <w:sz w:val="20"/>
+                      <w:szCs w:val="20"/>
+                      <w:u w:val="single"/>
+                    </w:rPr>
+                  </w:pPr>
+                  <w:r>
+                    <w:rPr>
+                      <w:rFonts w:ascii="Arial" w:hAnsi="Arial" w:cs="Arial"/>
+                      <w:sz w:val="20"/>
+                      <w:szCs w:val="20"/>
+                    </w:rPr>
+                    <w:t>A cleaning service web application providing efficient solutions for maintaining hygiene and cleanliness.</w:t>
+                  </w:r>
+                </w:p>
+                <w:p>
+                  <w:pPr>
+                    <w:pStyle w:val="ListParagraph"/>
+                    <w:numPr>
+                      <w:ilvl w:val="0"/>
+                      <w:numId w:val="15"/>
+                    </w:numPr>
+                    <w:spacing w:after="0"/>
+                    <w:rPr>
+                      <w:rFonts w:ascii="Arial" w:hAnsi="Arial" w:cs="Arial"/>
+                      <w:b/>
+                      <w:sz w:val="20"/>
+                      <w:szCs w:val="20"/>
+                      <w:u w:val="single"/>
+                    </w:rPr>
+                  </w:pPr>
+                  <w:r>
+                    <w:rPr>
+                      <w:rFonts w:ascii="Arial" w:hAnsi="Arial" w:cs="Arial"/>
+                      <w:sz w:val="20"/>
+                      <w:szCs w:val="20"/>
+                    </w:rPr>
+                    <w:t>Developed a user-friendly interface for seamless service bookings and inquiries</w:t>
+                  </w:r>
+                  <w:r>
+                    <w:rPr>
+                      <w:sz w:val="20"/>
+                      <w:szCs w:val="20"/>
+                    </w:rPr>
+                    <w:t>.</w:t>
+                  </w:r>
+                </w:p>
+                <w:p>
+                  <w:pPr>
+                    <w:spacing w:after="0"/>
+                    <w:rPr>
+                      <w:rFonts w:ascii="Arial" w:hAnsi="Arial" w:cs="Arial"/>
+                      <w:b/>
+                      <w:sz w:val="20"/>
+                      <w:szCs w:val="20"/>
+                    </w:rPr>
+                  </w:pPr>
+                  <w:proofErr w:type="spellStart"/>
+                  <w:r>
+                    <w:rPr>
+                      <w:rFonts w:ascii="Arial" w:hAnsi="Arial" w:cs="Arial"/>
+                      <w:b/>
+                      <w:sz w:val="20"/>
+                      <w:szCs w:val="20"/>
+                    </w:rPr>
+                    <w:t>Millenco</w:t>
+                  </w:r>
+                  <w:proofErr w:type="spellEnd"/>
+                  <w:r>
+                    <w:rPr>
+                      <w:rFonts w:ascii="Arial" w:hAnsi="Arial" w:cs="Arial"/>
+                      <w:b/>
+                      <w:sz w:val="20"/>
+                      <w:szCs w:val="20"/>
+                    </w:rPr>
+                    <w:t>-coop</w:t>
+                  </w:r>
+                  <w:r>
+                    <w:rPr>
+                      <w:rFonts w:ascii="Arial" w:hAnsi="Arial" w:cs="Arial"/>
+                      <w:b/>
+                      <w:sz w:val="20"/>
+                      <w:szCs w:val="20"/>
+                    </w:rPr>
+                    <w:t>:</w:t>
+                  </w:r>
+                </w:p>
+                <w:p>
+                  <w:pPr>
+                    <w:pStyle w:val="ListParagraph"/>
+                    <w:numPr>
+                      <w:ilvl w:val="0"/>
+                      <w:numId w:val="4"/>
+                    </w:numPr>
+                    <w:spacing w:after="0"/>
+                    <w:rPr>
+                      <w:rFonts w:ascii="Arial" w:hAnsi="Arial" w:cs="Arial"/>
+                      <w:sz w:val="20"/>
+                      <w:szCs w:val="20"/>
+                    </w:rPr>
+                  </w:pPr>
+                  <w:proofErr w:type="spellStart"/>
+                  <w:r>
+                    <w:rPr>
+                      <w:rFonts w:ascii="Arial" w:hAnsi="Arial" w:cs="Arial"/>
+                      <w:color w:val="1F2328"/>
+                      <w:sz w:val="20"/>
+                      <w:szCs w:val="20"/>
+                      <w:shd w:val="clear" w:color="auto" w:fill="FFFFFF"/>
+                    </w:rPr>
+                    <w:t>Millenco</w:t>
+                  </w:r>
+                  <w:proofErr w:type="spellEnd"/>
+                  <w:r>
+                    <w:rPr>
+                      <w:rFonts w:ascii="Arial" w:hAnsi="Arial" w:cs="Arial"/>
+                      <w:color w:val="1F2328"/>
+                      <w:sz w:val="20"/>
+                      <w:szCs w:val="20"/>
+                      <w:shd w:val="clear" w:color="auto" w:fill="FFFFFF"/>
+                    </w:rPr>
+                    <w:t xml:space="preserve"> is a </w:t>
+                  </w:r>
+                  <w:r>
+                    <w:rPr>
+                      <w:rFonts w:ascii="Arial" w:hAnsi="Arial" w:cs="Arial"/>
+                      <w:color w:val="1F2328"/>
+                      <w:sz w:val="20"/>
+                      <w:szCs w:val="20"/>
+                      <w:shd w:val="clear" w:color="auto" w:fill="FFFFFF"/>
+                    </w:rPr>
+                    <w:t>w</w:t>
+                  </w:r>
+                  <w:r>
+                    <w:rPr>
+                      <w:rFonts w:ascii="Arial" w:hAnsi="Arial" w:cs="Arial"/>
+                      <w:color w:val="1F2328"/>
+                      <w:sz w:val="20"/>
+                      <w:szCs w:val="20"/>
+                      <w:shd w:val="clear" w:color="auto" w:fill="FFFFFF"/>
+                    </w:rPr>
+                    <w:t>ebsite for Millennium Cooperative Society, empowering individuals through collective financial efforts.</w:t>
+                  </w:r>
+                </w:p>
+                <w:p>
+                  <w:pPr>
+                    <w:pStyle w:val="ListParagraph"/>
+                    <w:numPr>
+                      <w:ilvl w:val="0"/>
+                      <w:numId w:val="4"/>
+                    </w:numPr>
+                    <w:rPr>
+                      <w:rFonts w:ascii="Arial" w:hAnsi="Arial" w:cs="Arial"/>
+                      <w:sz w:val="20"/>
+                      <w:szCs w:val="20"/>
+                    </w:rPr>
+                  </w:pPr>
+                  <w:r>
+                    <w:rPr>
+                      <w:rFonts w:ascii="Arial" w:hAnsi="Arial" w:cs="Arial"/>
+                      <w:sz w:val="20"/>
+                      <w:szCs w:val="20"/>
+                    </w:rPr>
+                    <w:t>Six-month deposit for loan eligibility, loan application after 6 months, and 6-month loan repayment. Secure access via Firebase</w:t>
+                  </w:r>
+                </w:p>
+                <w:p>
+                  <w:pPr>
+                    <w:spacing w:before="240" w:after="0"/>
+                    <w:rPr>
+                      <w:rFonts w:ascii="Arial" w:hAnsi="Arial" w:cs="Arial"/>
+                      <w:sz w:val="20"/>
+                      <w:szCs w:val="20"/>
+                    </w:rPr>
+                  </w:pPr>
+                  <w:r>
+                    <w:rPr>
+                      <w:rFonts w:ascii="Arial" w:hAnsi="Arial" w:cs="Arial"/>
+                      <w:b/>
+                      <w:sz w:val="20"/>
+                      <w:szCs w:val="20"/>
+                    </w:rPr>
+                    <w:t>Campus Help Desk:</w:t>
+                  </w:r>
+                </w:p>
+                <w:p>
+                  <w:pPr>
+                    <w:pStyle w:val="ListParagraph"/>
+                    <w:numPr>
+                      <w:ilvl w:val="0"/>
+                      <w:numId w:val="10"/>
+                    </w:numPr>
+                    <w:spacing w:after="0"/>
+                    <w:rPr>
+                      <w:rFonts w:ascii="Arial" w:hAnsi="Arial" w:cs="Arial"/>
+                      <w:sz w:val="20"/>
+                      <w:szCs w:val="20"/>
+                    </w:rPr>
+                  </w:pPr>
+                  <w:r>
+                    <w:rPr>
+                      <w:rFonts w:ascii="Arial" w:hAnsi="Arial" w:cs="Arial"/>
+                      <w:sz w:val="20"/>
+                      <w:szCs w:val="20"/>
+                    </w:rPr>
+                    <w:t>Developed a responsive and user-friendly help desk application using HTML, Bootstrap, and Flask</w:t>
+                  </w:r>
+                </w:p>
+                <w:p>
+                  <w:pPr>
+                    <w:pStyle w:val="ListParagraph"/>
+                    <w:numPr>
+                      <w:ilvl w:val="0"/>
+                      <w:numId w:val="10"/>
+                    </w:numPr>
+                    <w:spacing w:after="0"/>
+                    <w:rPr>
+                      <w:rFonts w:ascii="Arial" w:hAnsi="Arial" w:cs="Arial"/>
+                      <w:sz w:val="20"/>
+                      <w:szCs w:val="20"/>
+                    </w:rPr>
+                  </w:pPr>
+                  <w:r>
+                    <w:rPr>
+                      <w:rFonts w:ascii="Arial" w:hAnsi="Arial" w:cs="Arial"/>
+                      <w:sz w:val="20"/>
+                      <w:szCs w:val="20"/>
+                    </w:rPr>
+                    <w:t>Enabled students to submit help requests, view request status, and receive notifications</w:t>
+                  </w:r>
+                </w:p>
+              </w:txbxContent>
+            </v:textbox>
+            <w10:wrap type="square" anchorx="page" anchory="page"/>
+          </v:shape>
+        </w:pict>
+      </w:r>
+      <w:r>
+        <w:rPr>
+          <w:rFonts w:ascii="Arial" w:hAnsi="Arial" w:cs="Arial"/>
           <w:b/>
           <w:sz w:val="20"/>
           <w:szCs w:val="20"/>
@@ -236,7 +886,7 @@
             <w:sz w:val="20"/>
             <w:szCs w:val="20"/>
           </w:rPr>
-          <w:t>https://zubairalaoportfolio.vercel.app</w:t>
+          <w:t>https://zubairalaoportfolio.vercel.app/</w:t>
         </w:r>
       </w:hyperlink>
       <w:r>
@@ -315,630 +965,6 @@
           <w:rFonts w:ascii="Arial" w:hAnsi="Arial" w:cs="Arial"/>
         </w:rPr>
       </w:pPr>
-      <w:r>
-        <w:rPr>
-          <w:rFonts w:ascii="Arial" w:hAnsi="Arial" w:cs="Arial"/>
-          <w:noProof/>
-          <w:lang w:eastAsia="zh-TW"/>
-        </w:rPr>
-        <w:pict>
-          <v:shapetype id="_x0000_t202" coordsize="21600,21600" o:spt="202" path="m,l,21600r21600,l21600,xe">
-            <v:stroke joinstyle="miter"/>
-            <v:path gradientshapeok="t" o:connecttype="rect"/>
-          </v:shapetype>
-          <v:shape id="_x0000_s1026" type="#_x0000_t202" style="position:absolute;margin-left:32.9pt;margin-top:159.6pt;width:388pt;height:601.55pt;z-index:251660288;mso-position-horizontal-relative:page;mso-position-vertical-relative:page" o:allowincell="f" filled="f" fillcolor="yellow" stroked="f" strokecolor="#404040 [2429]" strokeweight="6pt">
-            <v:stroke linestyle="thickThin"/>
-            <v:textbox style="mso-next-textbox:#_x0000_s1026" inset="18pt,18pt,18pt,18pt">
-              <w:txbxContent>
-                <w:p>
-                  <w:pPr>
-                    <w:spacing w:after="0" w:line="360" w:lineRule="auto"/>
-                    <w:rPr>
-                      <w:rFonts w:ascii="Arial" w:hAnsi="Arial" w:cs="Arial"/>
-                      <w:b/>
-                      <w:sz w:val="26"/>
-                      <w:szCs w:val="26"/>
-                      <w:u w:val="single"/>
-                    </w:rPr>
-                  </w:pPr>
-                  <w:r>
-                    <w:rPr>
-                      <w:rFonts w:ascii="Arial" w:hAnsi="Arial" w:cs="Arial"/>
-                      <w:b/>
-                      <w:sz w:val="26"/>
-                      <w:szCs w:val="26"/>
-                      <w:u w:val="single"/>
-                    </w:rPr>
-                    <w:t>CAREER OBJECTIVE</w:t>
-                  </w:r>
-                </w:p>
-                <w:p>
-                  <w:pPr>
-                    <w:pStyle w:val="NormalWeb"/>
-                  </w:pPr>
-                  <w:r>
-                    <w:t xml:space="preserve">I am a web developer with expertise in both front-end and insatiable curiosity about back-end technologies. Proficient in HTML, CSS, JavaScript, React, Next.js, and UI/UX design, converting </w:t>
-                  </w:r>
-                  <w:proofErr w:type="spellStart"/>
-                  <w:r>
-                    <w:t>Figma</w:t>
-                  </w:r>
-                  <w:proofErr w:type="spellEnd"/>
-                  <w:r>
-                    <w:t xml:space="preserve"> designs into responsive React applications. I approach every project with determination and a focus on delivering effective, high-quality solutions.</w:t>
-                  </w:r>
-                </w:p>
-                <w:p>
-                  <w:pPr>
-                    <w:spacing w:after="0" w:line="360" w:lineRule="auto"/>
-                    <w:rPr>
-                      <w:rFonts w:ascii="Arial" w:hAnsi="Arial" w:cs="Arial"/>
-                      <w:b/>
-                      <w:sz w:val="26"/>
-                      <w:szCs w:val="26"/>
-                      <w:u w:val="single"/>
-                    </w:rPr>
-                  </w:pPr>
-                  <w:r>
-                    <w:rPr>
-                      <w:rFonts w:ascii="Arial" w:hAnsi="Arial" w:cs="Arial"/>
-                      <w:b/>
-                      <w:sz w:val="26"/>
-                      <w:szCs w:val="26"/>
-                      <w:u w:val="single"/>
-                    </w:rPr>
-                    <w:t>WORK EXPERIENCE</w:t>
-                  </w:r>
-                </w:p>
-                <w:p>
-                  <w:pPr>
-                    <w:spacing w:after="0"/>
-                    <w:rPr>
-                      <w:rFonts w:ascii="Arial" w:hAnsi="Arial" w:cs="Arial"/>
-                      <w:b/>
-                      <w:sz w:val="20"/>
-                      <w:szCs w:val="20"/>
-                    </w:rPr>
-                  </w:pPr>
-                  <w:r>
-                    <w:rPr>
-                      <w:rFonts w:ascii="Arial" w:hAnsi="Arial" w:cs="Arial"/>
-                      <w:b/>
-                      <w:sz w:val="20"/>
-                      <w:szCs w:val="20"/>
-                    </w:rPr>
-                    <w:t>Frontend Web Developer</w:t>
-                  </w:r>
-                  <w:r>
-                    <w:rPr>
-                      <w:rFonts w:ascii="Arial" w:hAnsi="Arial" w:cs="Arial"/>
-                      <w:b/>
-                      <w:sz w:val="20"/>
-                      <w:szCs w:val="20"/>
-                    </w:rPr>
-                    <w:t xml:space="preserve"> - </w:t>
-                  </w:r>
-                  <w:r>
-                    <w:rPr>
-                      <w:rFonts w:ascii="Arial" w:hAnsi="Arial" w:cs="Arial"/>
-                      <w:b/>
-                      <w:sz w:val="20"/>
-                      <w:szCs w:val="20"/>
-                    </w:rPr>
-                    <w:t>JVEC Solutions Inc</w:t>
-                  </w:r>
-                </w:p>
-                <w:p>
-                  <w:pPr>
-                    <w:spacing w:after="0"/>
-                    <w:rPr>
-                      <w:rFonts w:ascii="Arial" w:hAnsi="Arial" w:cs="Arial"/>
-                      <w:b/>
-                      <w:sz w:val="20"/>
-                      <w:szCs w:val="20"/>
-                    </w:rPr>
-                  </w:pPr>
-                  <w:r>
-                    <w:rPr>
-                      <w:rFonts w:ascii="Arial" w:hAnsi="Arial" w:cs="Arial"/>
-                      <w:sz w:val="20"/>
-                      <w:szCs w:val="20"/>
-                    </w:rPr>
-                    <w:t>2024 - Present</w:t>
-                  </w:r>
-                </w:p>
-                <w:p>
-                  <w:pPr>
-                    <w:pStyle w:val="ListParagraph"/>
-                    <w:numPr>
-                      <w:ilvl w:val="0"/>
-                      <w:numId w:val="1"/>
-                    </w:numPr>
-                    <w:spacing w:after="0"/>
-                    <w:rPr>
-                      <w:rFonts w:ascii="Arial" w:hAnsi="Arial" w:cs="Arial"/>
-                      <w:sz w:val="20"/>
-                      <w:szCs w:val="20"/>
-                    </w:rPr>
-                  </w:pPr>
-                  <w:r>
-                    <w:rPr>
-                      <w:rFonts w:ascii="Arial" w:hAnsi="Arial" w:cs="Arial"/>
-                      <w:sz w:val="20"/>
-                      <w:szCs w:val="20"/>
-                    </w:rPr>
-                    <w:t>Building and optimizing high-quality, responsive websites using modern frontend technologies.</w:t>
-                  </w:r>
-                  <w:r>
-                    <w:rPr>
-                      <w:rFonts w:ascii="Arial" w:hAnsi="Arial" w:cs="Arial"/>
-                      <w:sz w:val="20"/>
-                      <w:szCs w:val="20"/>
-                    </w:rPr>
-                    <w:t xml:space="preserve"> </w:t>
-                  </w:r>
-                </w:p>
-                <w:p>
-                  <w:pPr>
-                    <w:pStyle w:val="ListParagraph"/>
-                    <w:numPr>
-                      <w:ilvl w:val="0"/>
-                      <w:numId w:val="1"/>
-                    </w:numPr>
-                    <w:rPr>
-                      <w:rFonts w:ascii="Arial" w:hAnsi="Arial" w:cs="Arial"/>
-                      <w:sz w:val="20"/>
-                      <w:szCs w:val="20"/>
-                    </w:rPr>
-                  </w:pPr>
-                  <w:r>
-                    <w:rPr>
-                      <w:rFonts w:ascii="Arial" w:hAnsi="Arial" w:cs="Arial"/>
-                      <w:sz w:val="20"/>
-                      <w:szCs w:val="20"/>
-                    </w:rPr>
-                    <w:t>Collaborating with UI/UX designers to implement interactive, accessible user interfaces.</w:t>
-                  </w:r>
-                </w:p>
-                <w:p>
-                  <w:pPr>
-                    <w:spacing w:after="0"/>
-                    <w:rPr>
-                      <w:rFonts w:ascii="Arial" w:hAnsi="Arial" w:cs="Arial"/>
-                      <w:b/>
-                      <w:sz w:val="20"/>
-                      <w:szCs w:val="20"/>
-                    </w:rPr>
-                  </w:pPr>
-                  <w:r>
-                    <w:rPr>
-                      <w:rFonts w:ascii="Arial" w:hAnsi="Arial" w:cs="Arial"/>
-                      <w:b/>
-                      <w:sz w:val="20"/>
-                      <w:szCs w:val="20"/>
-                    </w:rPr>
-                    <w:t>Frontend Web Developer</w:t>
-                  </w:r>
-                  <w:r>
-                    <w:rPr>
-                      <w:rFonts w:ascii="Arial" w:hAnsi="Arial" w:cs="Arial"/>
-                      <w:b/>
-                      <w:sz w:val="20"/>
-                      <w:szCs w:val="20"/>
-                    </w:rPr>
-                    <w:t xml:space="preserve"> </w:t>
-                  </w:r>
-                  <w:r>
-                    <w:rPr>
-                      <w:rFonts w:ascii="Arial" w:hAnsi="Arial" w:cs="Arial"/>
-                      <w:b/>
-                      <w:sz w:val="20"/>
-                      <w:szCs w:val="20"/>
-                    </w:rPr>
-                    <w:t xml:space="preserve">- </w:t>
-                  </w:r>
-                  <w:r>
-                    <w:rPr>
-                      <w:rFonts w:ascii="Arial" w:hAnsi="Arial" w:cs="Arial"/>
-                      <w:b/>
-                      <w:sz w:val="20"/>
-                      <w:szCs w:val="20"/>
-                    </w:rPr>
-                    <w:t>Freelance</w:t>
-                  </w:r>
-                  <w:r>
-                    <w:rPr>
-                      <w:rFonts w:ascii="Arial" w:hAnsi="Arial" w:cs="Arial"/>
-                      <w:b/>
-                      <w:sz w:val="20"/>
-                      <w:szCs w:val="20"/>
-                    </w:rPr>
-                    <w:t xml:space="preserve"> </w:t>
-                  </w:r>
-                </w:p>
-                <w:p>
-                  <w:pPr>
-                    <w:spacing w:after="0"/>
-                    <w:rPr>
-                      <w:rFonts w:ascii="Arial" w:hAnsi="Arial" w:cs="Arial"/>
-                      <w:b/>
-                      <w:sz w:val="20"/>
-                      <w:szCs w:val="20"/>
-                    </w:rPr>
-                  </w:pPr>
-                  <w:r>
-                    <w:rPr>
-                      <w:rFonts w:ascii="Arial" w:hAnsi="Arial" w:cs="Arial"/>
-                      <w:sz w:val="20"/>
-                      <w:szCs w:val="20"/>
-                    </w:rPr>
-                    <w:t>January 2023</w:t>
-                  </w:r>
-                  <w:r>
-                    <w:rPr>
-                      <w:rFonts w:ascii="Arial" w:hAnsi="Arial" w:cs="Arial"/>
-                      <w:sz w:val="20"/>
-                      <w:szCs w:val="20"/>
-                    </w:rPr>
-                    <w:t xml:space="preserve"> - </w:t>
-                  </w:r>
-                  <w:r>
-                    <w:rPr>
-                      <w:rFonts w:ascii="Arial" w:hAnsi="Arial" w:cs="Arial"/>
-                      <w:sz w:val="20"/>
-                      <w:szCs w:val="20"/>
-                    </w:rPr>
-                    <w:t>2024</w:t>
-                  </w:r>
-                </w:p>
-                <w:p>
-                  <w:pPr>
-                    <w:pStyle w:val="ListParagraph"/>
-                    <w:numPr>
-                      <w:ilvl w:val="0"/>
-                      <w:numId w:val="2"/>
-                    </w:numPr>
-                    <w:spacing w:after="0"/>
-                    <w:rPr>
-                      <w:rFonts w:ascii="Arial" w:hAnsi="Arial" w:cs="Arial"/>
-                      <w:sz w:val="20"/>
-                      <w:szCs w:val="20"/>
-                    </w:rPr>
-                  </w:pPr>
-                  <w:r>
-                    <w:rPr>
-                      <w:rFonts w:ascii="Arial" w:hAnsi="Arial" w:cs="Arial"/>
-                      <w:sz w:val="20"/>
-                      <w:szCs w:val="20"/>
-                    </w:rPr>
-                    <w:t>Frontend developer specializing in crafting engaging, user-centric interfaces</w:t>
-                  </w:r>
-                  <w:r>
-                    <w:rPr>
-                      <w:rFonts w:ascii="Arial" w:hAnsi="Arial" w:cs="Arial"/>
-                      <w:sz w:val="20"/>
-                      <w:szCs w:val="20"/>
-                    </w:rPr>
-                    <w:t>.</w:t>
-                  </w:r>
-                </w:p>
-                <w:p>
-                  <w:pPr>
-                    <w:pStyle w:val="ListParagraph"/>
-                    <w:numPr>
-                      <w:ilvl w:val="0"/>
-                      <w:numId w:val="2"/>
-                    </w:numPr>
-                    <w:rPr>
-                      <w:rFonts w:ascii="Arial" w:hAnsi="Arial" w:cs="Arial"/>
-                      <w:sz w:val="20"/>
-                      <w:szCs w:val="20"/>
-                    </w:rPr>
-                  </w:pPr>
-                  <w:r>
-                    <w:rPr>
-                      <w:rFonts w:ascii="Arial" w:hAnsi="Arial" w:cs="Arial"/>
-                      <w:sz w:val="20"/>
-                      <w:szCs w:val="20"/>
-                    </w:rPr>
-                    <w:t>C</w:t>
-                  </w:r>
-                  <w:r>
-                    <w:rPr>
-                      <w:rFonts w:ascii="Segoe UI" w:hAnsi="Segoe UI" w:cs="Segoe UI"/>
-                      <w:shd w:val="clear" w:color="auto" w:fill="FFFFFF"/>
-                    </w:rPr>
-                    <w:t>reate applications that deliver high performance and responsiveness across devices</w:t>
-                  </w:r>
-                </w:p>
-                <w:p>
-                  <w:pPr>
-                    <w:spacing w:after="0" w:line="360" w:lineRule="auto"/>
-                    <w:rPr>
-                      <w:rFonts w:ascii="Arial" w:hAnsi="Arial" w:cs="Arial"/>
-                      <w:b/>
-                      <w:sz w:val="26"/>
-                      <w:szCs w:val="26"/>
-                      <w:u w:val="single"/>
-                    </w:rPr>
-                  </w:pPr>
-                  <w:r>
-                    <w:rPr>
-                      <w:rFonts w:ascii="Arial" w:hAnsi="Arial" w:cs="Arial"/>
-                      <w:b/>
-                      <w:sz w:val="26"/>
-                      <w:szCs w:val="26"/>
-                      <w:u w:val="single"/>
-                    </w:rPr>
-                    <w:t>PROJECTS</w:t>
-                  </w:r>
-                </w:p>
-                <w:p>
-                  <w:pPr>
-                    <w:spacing w:after="0"/>
-                    <w:rPr>
-                      <w:rFonts w:ascii="Arial" w:hAnsi="Arial" w:cs="Arial"/>
-                      <w:b/>
-                      <w:sz w:val="20"/>
-                      <w:szCs w:val="20"/>
-                    </w:rPr>
-                  </w:pPr>
-                  <w:proofErr w:type="spellStart"/>
-                  <w:r>
-                    <w:rPr>
-                      <w:rFonts w:ascii="Arial" w:hAnsi="Arial" w:cs="Arial"/>
-                      <w:b/>
-                      <w:sz w:val="20"/>
-                      <w:szCs w:val="20"/>
-                    </w:rPr>
-                    <w:t>Millenco</w:t>
-                  </w:r>
-                  <w:proofErr w:type="spellEnd"/>
-                  <w:r>
-                    <w:rPr>
-                      <w:rFonts w:ascii="Arial" w:hAnsi="Arial" w:cs="Arial"/>
-                      <w:b/>
-                      <w:sz w:val="20"/>
-                      <w:szCs w:val="20"/>
-                    </w:rPr>
-                    <w:t>-coop</w:t>
-                  </w:r>
-                  <w:r>
-                    <w:rPr>
-                      <w:rFonts w:ascii="Arial" w:hAnsi="Arial" w:cs="Arial"/>
-                      <w:b/>
-                      <w:sz w:val="20"/>
-                      <w:szCs w:val="20"/>
-                    </w:rPr>
-                    <w:t>:</w:t>
-                  </w:r>
-                </w:p>
-                <w:p>
-                  <w:pPr>
-                    <w:pStyle w:val="ListParagraph"/>
-                    <w:numPr>
-                      <w:ilvl w:val="0"/>
-                      <w:numId w:val="4"/>
-                    </w:numPr>
-                    <w:spacing w:after="0"/>
-                    <w:rPr>
-                      <w:rFonts w:ascii="Arial" w:hAnsi="Arial" w:cs="Arial"/>
-                      <w:sz w:val="20"/>
-                      <w:szCs w:val="20"/>
-                    </w:rPr>
-                  </w:pPr>
-                  <w:proofErr w:type="spellStart"/>
-                  <w:r>
-                    <w:rPr>
-                      <w:rFonts w:ascii="Arial" w:hAnsi="Arial" w:cs="Arial"/>
-                      <w:color w:val="1F2328"/>
-                      <w:sz w:val="20"/>
-                      <w:szCs w:val="20"/>
-                      <w:shd w:val="clear" w:color="auto" w:fill="FFFFFF"/>
-                    </w:rPr>
-                    <w:t>Millenco</w:t>
-                  </w:r>
-                  <w:proofErr w:type="spellEnd"/>
-                  <w:r>
-                    <w:rPr>
-                      <w:rFonts w:ascii="Arial" w:hAnsi="Arial" w:cs="Arial"/>
-                      <w:color w:val="1F2328"/>
-                      <w:sz w:val="20"/>
-                      <w:szCs w:val="20"/>
-                      <w:shd w:val="clear" w:color="auto" w:fill="FFFFFF"/>
-                    </w:rPr>
-                    <w:t xml:space="preserve"> is a </w:t>
-                  </w:r>
-                  <w:r>
-                    <w:rPr>
-                      <w:rFonts w:ascii="Arial" w:hAnsi="Arial" w:cs="Arial"/>
-                      <w:color w:val="1F2328"/>
-                      <w:sz w:val="20"/>
-                      <w:szCs w:val="20"/>
-                      <w:shd w:val="clear" w:color="auto" w:fill="FFFFFF"/>
-                    </w:rPr>
-                    <w:t>w</w:t>
-                  </w:r>
-                  <w:r>
-                    <w:rPr>
-                      <w:rFonts w:ascii="Arial" w:hAnsi="Arial" w:cs="Arial"/>
-                      <w:color w:val="1F2328"/>
-                      <w:sz w:val="20"/>
-                      <w:szCs w:val="20"/>
-                      <w:shd w:val="clear" w:color="auto" w:fill="FFFFFF"/>
-                    </w:rPr>
-                    <w:t>ebsite for Millennium Cooperative Society, empowering individuals through collective financial efforts.</w:t>
-                  </w:r>
-                </w:p>
-                <w:p>
-                  <w:pPr>
-                    <w:pStyle w:val="ListParagraph"/>
-                    <w:numPr>
-                      <w:ilvl w:val="0"/>
-                      <w:numId w:val="4"/>
-                    </w:numPr>
-                    <w:rPr>
-                      <w:rFonts w:ascii="Arial" w:hAnsi="Arial" w:cs="Arial"/>
-                      <w:sz w:val="20"/>
-                      <w:szCs w:val="20"/>
-                    </w:rPr>
-                  </w:pPr>
-                  <w:r>
-                    <w:rPr>
-                      <w:rFonts w:ascii="Arial" w:hAnsi="Arial" w:cs="Arial"/>
-                      <w:sz w:val="20"/>
-                      <w:szCs w:val="20"/>
-                    </w:rPr>
-                    <w:t>Six-month deposit for loan eligibility, loan application after 6 months, and 6-month loan repayment. Secure access via Firebase</w:t>
-                  </w:r>
-                </w:p>
-                <w:p>
-                  <w:pPr>
-                    <w:spacing w:after="0"/>
-                    <w:rPr>
-                      <w:rFonts w:ascii="Arial" w:hAnsi="Arial" w:cs="Arial"/>
-                      <w:b/>
-                      <w:sz w:val="20"/>
-                      <w:szCs w:val="20"/>
-                    </w:rPr>
-                  </w:pPr>
-                  <w:r>
-                    <w:rPr>
-                      <w:rFonts w:ascii="Arial" w:hAnsi="Arial" w:cs="Arial"/>
-                      <w:b/>
-                      <w:sz w:val="20"/>
-                      <w:szCs w:val="20"/>
-                    </w:rPr>
-                    <w:t>Movie Maze</w:t>
-                  </w:r>
-                  <w:r>
-                    <w:rPr>
-                      <w:rFonts w:ascii="Arial" w:hAnsi="Arial" w:cs="Arial"/>
-                      <w:b/>
-                      <w:sz w:val="20"/>
-                      <w:szCs w:val="20"/>
-                    </w:rPr>
-                    <w:t xml:space="preserve"> </w:t>
-                  </w:r>
-                </w:p>
-                <w:p>
-                  <w:pPr>
-                    <w:pStyle w:val="ListParagraph"/>
-                    <w:numPr>
-                      <w:ilvl w:val="0"/>
-                      <w:numId w:val="5"/>
-                    </w:numPr>
-                    <w:spacing w:after="0"/>
-                    <w:rPr>
-                      <w:rFonts w:ascii="Arial" w:hAnsi="Arial" w:cs="Arial"/>
-                      <w:sz w:val="20"/>
-                      <w:szCs w:val="20"/>
-                    </w:rPr>
-                  </w:pPr>
-                  <w:r>
-                    <w:rPr>
-                      <w:rFonts w:ascii="Arial" w:hAnsi="Arial" w:cs="Arial"/>
-                      <w:sz w:val="20"/>
-                      <w:szCs w:val="20"/>
-                    </w:rPr>
-                    <w:t>Movie Maze is a web applicatio</w:t>
-                  </w:r>
-                  <w:r>
-                    <w:rPr>
-                      <w:rFonts w:ascii="Arial" w:hAnsi="Arial" w:cs="Arial"/>
-                      <w:sz w:val="20"/>
-                      <w:szCs w:val="20"/>
-                    </w:rPr>
-                    <w:t>n built with React and Chakra UI</w:t>
-                  </w:r>
-                  <w:r>
-                    <w:rPr>
-                      <w:rFonts w:ascii="Arial" w:hAnsi="Arial" w:cs="Arial"/>
-                      <w:sz w:val="20"/>
-                      <w:szCs w:val="20"/>
-                    </w:rPr>
-                    <w:t xml:space="preserve"> </w:t>
-                  </w:r>
-                  <w:r>
-                    <w:rPr>
-                      <w:rFonts w:ascii="Arial" w:hAnsi="Arial" w:cs="Arial"/>
-                      <w:sz w:val="20"/>
-                      <w:szCs w:val="20"/>
-                    </w:rPr>
-                    <w:t>to help users with information about popular movies and allow them to manage their favorite TV shows effortlessly.</w:t>
-                  </w:r>
-                </w:p>
-                <w:p>
-                  <w:pPr>
-                    <w:spacing w:before="240" w:after="0"/>
-                    <w:rPr>
-                      <w:rFonts w:ascii="Arial" w:hAnsi="Arial" w:cs="Arial"/>
-                      <w:sz w:val="20"/>
-                      <w:szCs w:val="20"/>
-                    </w:rPr>
-                  </w:pPr>
-                  <w:r>
-                    <w:rPr>
-                      <w:rFonts w:ascii="Arial" w:hAnsi="Arial" w:cs="Arial"/>
-                      <w:b/>
-                      <w:sz w:val="20"/>
-                      <w:szCs w:val="20"/>
-                    </w:rPr>
-                    <w:t>Campus Help Desk:</w:t>
-                  </w:r>
-                </w:p>
-                <w:p>
-                  <w:pPr>
-                    <w:pStyle w:val="ListParagraph"/>
-                    <w:numPr>
-                      <w:ilvl w:val="0"/>
-                      <w:numId w:val="10"/>
-                    </w:numPr>
-                    <w:spacing w:after="0"/>
-                    <w:rPr>
-                      <w:rFonts w:ascii="Arial" w:hAnsi="Arial" w:cs="Arial"/>
-                      <w:sz w:val="20"/>
-                      <w:szCs w:val="20"/>
-                    </w:rPr>
-                  </w:pPr>
-                  <w:r>
-                    <w:rPr>
-                      <w:rFonts w:ascii="Arial" w:hAnsi="Arial" w:cs="Arial"/>
-                      <w:sz w:val="20"/>
-                      <w:szCs w:val="20"/>
-                    </w:rPr>
-                    <w:t>Developed a responsive and user-friendly help desk application using HTML, Bootstrap, and Flask</w:t>
-                  </w:r>
-                </w:p>
-                <w:p>
-                  <w:pPr>
-                    <w:pStyle w:val="ListParagraph"/>
-                    <w:numPr>
-                      <w:ilvl w:val="0"/>
-                      <w:numId w:val="10"/>
-                    </w:numPr>
-                    <w:spacing w:after="0"/>
-                    <w:rPr>
-                      <w:rFonts w:ascii="Arial" w:hAnsi="Arial" w:cs="Arial"/>
-                      <w:sz w:val="20"/>
-                      <w:szCs w:val="20"/>
-                    </w:rPr>
-                  </w:pPr>
-                  <w:r>
-                    <w:rPr>
-                      <w:rFonts w:ascii="Arial" w:hAnsi="Arial" w:cs="Arial"/>
-                      <w:sz w:val="20"/>
-                      <w:szCs w:val="20"/>
-                    </w:rPr>
-                    <w:t>Enabled students to submit help requests, view request status, and receive notifications</w:t>
-                  </w:r>
-                </w:p>
-              </w:txbxContent>
-            </v:textbox>
-            <w10:wrap type="square" anchorx="page" anchory="page"/>
-          </v:shape>
-        </w:pict>
-      </w:r>
     </w:p>
     <w:p>
       <w:pPr>
@@ -2719,6 +2745,119 @@
     </w:lvl>
   </w:abstractNum>
   <w:abstractNum w:abstractNumId="10">
+    <w:nsid w:val="4F117AD6"/>
+    <w:multiLevelType w:val="hybridMultilevel"/>
+    <w:tmpl w:val="609805BA"/>
+    <w:lvl w:ilvl="0" w:tplc="04090001">
+      <w:start w:val="1"/>
+      <w:numFmt w:val="bullet"/>
+      <w:lvlText w:val=""/>
+      <w:lvlJc w:val="left"/>
+      <w:pPr>
+        <w:ind w:left="720" w:hanging="360"/>
+      </w:pPr>
+      <w:rPr>
+        <w:rFonts w:ascii="Symbol" w:hAnsi="Symbol" w:hint="default"/>
+      </w:rPr>
+    </w:lvl>
+    <w:lvl w:ilvl="1" w:tplc="04090003" w:tentative="1">
+      <w:start w:val="1"/>
+      <w:numFmt w:val="bullet"/>
+      <w:lvlText w:val="o"/>
+      <w:lvlJc w:val="left"/>
+      <w:pPr>
+        <w:ind w:left="1440" w:hanging="360"/>
+      </w:pPr>
+      <w:rPr>
+        <w:rFonts w:ascii="Courier New" w:hAnsi="Courier New" w:cs="Courier New" w:hint="default"/>
+      </w:rPr>
+    </w:lvl>
+    <w:lvl w:ilvl="2" w:tplc="04090005" w:tentative="1">
+      <w:start w:val="1"/>
+      <w:numFmt w:val="bullet"/>
+      <w:lvlText w:val=""/>
+      <w:lvlJc w:val="left"/>
+      <w:pPr>
+        <w:ind w:left="2160" w:hanging="360"/>
+      </w:pPr>
+      <w:rPr>
+        <w:rFonts w:ascii="Wingdings" w:hAnsi="Wingdings" w:hint="default"/>
+      </w:rPr>
+    </w:lvl>
+    <w:lvl w:ilvl="3" w:tplc="04090001" w:tentative="1">
+      <w:start w:val="1"/>
+      <w:numFmt w:val="bullet"/>
+      <w:lvlText w:val=""/>
+      <w:lvlJc w:val="left"/>
+      <w:pPr>
+        <w:ind w:left="2880" w:hanging="360"/>
+      </w:pPr>
+      <w:rPr>
+        <w:rFonts w:ascii="Symbol" w:hAnsi="Symbol" w:hint="default"/>
+      </w:rPr>
+    </w:lvl>
+    <w:lvl w:ilvl="4" w:tplc="04090003" w:tentative="1">
+      <w:start w:val="1"/>
+      <w:numFmt w:val="bullet"/>
+      <w:lvlText w:val="o"/>
+      <w:lvlJc w:val="left"/>
+      <w:pPr>
+        <w:ind w:left="3600" w:hanging="360"/>
+      </w:pPr>
+      <w:rPr>
+        <w:rFonts w:ascii="Courier New" w:hAnsi="Courier New" w:cs="Courier New" w:hint="default"/>
+      </w:rPr>
+    </w:lvl>
+    <w:lvl w:ilvl="5" w:tplc="04090005" w:tentative="1">
+      <w:start w:val="1"/>
+      <w:numFmt w:val="bullet"/>
+      <w:lvlText w:val=""/>
+      <w:lvlJc w:val="left"/>
+      <w:pPr>
+        <w:ind w:left="4320" w:hanging="360"/>
+      </w:pPr>
+      <w:rPr>
+        <w:rFonts w:ascii="Wingdings" w:hAnsi="Wingdings" w:hint="default"/>
+      </w:rPr>
+    </w:lvl>
+    <w:lvl w:ilvl="6" w:tplc="04090001" w:tentative="1">
+      <w:start w:val="1"/>
+      <w:numFmt w:val="bullet"/>
+      <w:lvlText w:val=""/>
+      <w:lvlJc w:val="left"/>
+      <w:pPr>
+        <w:ind w:left="5040" w:hanging="360"/>
+      </w:pPr>
+      <w:rPr>
+        <w:rFonts w:ascii="Symbol" w:hAnsi="Symbol" w:hint="default"/>
+      </w:rPr>
+    </w:lvl>
+    <w:lvl w:ilvl="7" w:tplc="04090003" w:tentative="1">
+      <w:start w:val="1"/>
+      <w:numFmt w:val="bullet"/>
+      <w:lvlText w:val="o"/>
+      <w:lvlJc w:val="left"/>
+      <w:pPr>
+        <w:ind w:left="5760" w:hanging="360"/>
+      </w:pPr>
+      <w:rPr>
+        <w:rFonts w:ascii="Courier New" w:hAnsi="Courier New" w:cs="Courier New" w:hint="default"/>
+      </w:rPr>
+    </w:lvl>
+    <w:lvl w:ilvl="8" w:tplc="04090005" w:tentative="1">
+      <w:start w:val="1"/>
+      <w:numFmt w:val="bullet"/>
+      <w:lvlText w:val=""/>
+      <w:lvlJc w:val="left"/>
+      <w:pPr>
+        <w:ind w:left="6480" w:hanging="360"/>
+      </w:pPr>
+      <w:rPr>
+        <w:rFonts w:ascii="Wingdings" w:hAnsi="Wingdings" w:hint="default"/>
+      </w:rPr>
+    </w:lvl>
+  </w:abstractNum>
+  <w:abstractNum w:abstractNumId="11">
     <w:nsid w:val="54E63D17"/>
     <w:multiLevelType w:val="hybridMultilevel"/>
     <w:tmpl w:val="BFC8FA82"/>
@@ -2831,7 +2970,7 @@
       </w:rPr>
     </w:lvl>
   </w:abstractNum>
-  <w:abstractNum w:abstractNumId="11">
+  <w:abstractNum w:abstractNumId="12">
     <w:nsid w:val="56997D89"/>
     <w:multiLevelType w:val="hybridMultilevel"/>
     <w:tmpl w:val="88DCC244"/>
@@ -2944,7 +3083,7 @@
       </w:rPr>
     </w:lvl>
   </w:abstractNum>
-  <w:abstractNum w:abstractNumId="12">
+  <w:abstractNum w:abstractNumId="13">
     <w:nsid w:val="64F30B61"/>
     <w:multiLevelType w:val="hybridMultilevel"/>
     <w:tmpl w:val="8BBACE88"/>
@@ -3051,6 +3190,119 @@
       <w:lvlJc w:val="left"/>
       <w:pPr>
         <w:ind w:left="6840" w:hanging="360"/>
+      </w:pPr>
+      <w:rPr>
+        <w:rFonts w:ascii="Wingdings" w:hAnsi="Wingdings" w:hint="default"/>
+      </w:rPr>
+    </w:lvl>
+  </w:abstractNum>
+  <w:abstractNum w:abstractNumId="14">
+    <w:nsid w:val="6ACE21D3"/>
+    <w:multiLevelType w:val="hybridMultilevel"/>
+    <w:tmpl w:val="89F8538A"/>
+    <w:lvl w:ilvl="0" w:tplc="04090001">
+      <w:start w:val="1"/>
+      <w:numFmt w:val="bullet"/>
+      <w:lvlText w:val=""/>
+      <w:lvlJc w:val="left"/>
+      <w:pPr>
+        <w:ind w:left="720" w:hanging="360"/>
+      </w:pPr>
+      <w:rPr>
+        <w:rFonts w:ascii="Symbol" w:hAnsi="Symbol" w:hint="default"/>
+      </w:rPr>
+    </w:lvl>
+    <w:lvl w:ilvl="1" w:tplc="04090003" w:tentative="1">
+      <w:start w:val="1"/>
+      <w:numFmt w:val="bullet"/>
+      <w:lvlText w:val="o"/>
+      <w:lvlJc w:val="left"/>
+      <w:pPr>
+        <w:ind w:left="1440" w:hanging="360"/>
+      </w:pPr>
+      <w:rPr>
+        <w:rFonts w:ascii="Courier New" w:hAnsi="Courier New" w:cs="Courier New" w:hint="default"/>
+      </w:rPr>
+    </w:lvl>
+    <w:lvl w:ilvl="2" w:tplc="04090005" w:tentative="1">
+      <w:start w:val="1"/>
+      <w:numFmt w:val="bullet"/>
+      <w:lvlText w:val=""/>
+      <w:lvlJc w:val="left"/>
+      <w:pPr>
+        <w:ind w:left="2160" w:hanging="360"/>
+      </w:pPr>
+      <w:rPr>
+        <w:rFonts w:ascii="Wingdings" w:hAnsi="Wingdings" w:hint="default"/>
+      </w:rPr>
+    </w:lvl>
+    <w:lvl w:ilvl="3" w:tplc="04090001" w:tentative="1">
+      <w:start w:val="1"/>
+      <w:numFmt w:val="bullet"/>
+      <w:lvlText w:val=""/>
+      <w:lvlJc w:val="left"/>
+      <w:pPr>
+        <w:ind w:left="2880" w:hanging="360"/>
+      </w:pPr>
+      <w:rPr>
+        <w:rFonts w:ascii="Symbol" w:hAnsi="Symbol" w:hint="default"/>
+      </w:rPr>
+    </w:lvl>
+    <w:lvl w:ilvl="4" w:tplc="04090003" w:tentative="1">
+      <w:start w:val="1"/>
+      <w:numFmt w:val="bullet"/>
+      <w:lvlText w:val="o"/>
+      <w:lvlJc w:val="left"/>
+      <w:pPr>
+        <w:ind w:left="3600" w:hanging="360"/>
+      </w:pPr>
+      <w:rPr>
+        <w:rFonts w:ascii="Courier New" w:hAnsi="Courier New" w:cs="Courier New" w:hint="default"/>
+      </w:rPr>
+    </w:lvl>
+    <w:lvl w:ilvl="5" w:tplc="04090005" w:tentative="1">
+      <w:start w:val="1"/>
+      <w:numFmt w:val="bullet"/>
+      <w:lvlText w:val=""/>
+      <w:lvlJc w:val="left"/>
+      <w:pPr>
+        <w:ind w:left="4320" w:hanging="360"/>
+      </w:pPr>
+      <w:rPr>
+        <w:rFonts w:ascii="Wingdings" w:hAnsi="Wingdings" w:hint="default"/>
+      </w:rPr>
+    </w:lvl>
+    <w:lvl w:ilvl="6" w:tplc="04090001" w:tentative="1">
+      <w:start w:val="1"/>
+      <w:numFmt w:val="bullet"/>
+      <w:lvlText w:val=""/>
+      <w:lvlJc w:val="left"/>
+      <w:pPr>
+        <w:ind w:left="5040" w:hanging="360"/>
+      </w:pPr>
+      <w:rPr>
+        <w:rFonts w:ascii="Symbol" w:hAnsi="Symbol" w:hint="default"/>
+      </w:rPr>
+    </w:lvl>
+    <w:lvl w:ilvl="7" w:tplc="04090003" w:tentative="1">
+      <w:start w:val="1"/>
+      <w:numFmt w:val="bullet"/>
+      <w:lvlText w:val="o"/>
+      <w:lvlJc w:val="left"/>
+      <w:pPr>
+        <w:ind w:left="5760" w:hanging="360"/>
+      </w:pPr>
+      <w:rPr>
+        <w:rFonts w:ascii="Courier New" w:hAnsi="Courier New" w:cs="Courier New" w:hint="default"/>
+      </w:rPr>
+    </w:lvl>
+    <w:lvl w:ilvl="8" w:tplc="04090005" w:tentative="1">
+      <w:start w:val="1"/>
+      <w:numFmt w:val="bullet"/>
+      <w:lvlText w:val=""/>
+      <w:lvlJc w:val="left"/>
+      <w:pPr>
+        <w:ind w:left="6480" w:hanging="360"/>
       </w:pPr>
       <w:rPr>
         <w:rFonts w:ascii="Wingdings" w:hAnsi="Wingdings" w:hint="default"/>
@@ -3076,7 +3328,7 @@
     <w:abstractNumId w:val="9"/>
   </w:num>
   <w:num w:numId="7">
-    <w:abstractNumId w:val="11"/>
+    <w:abstractNumId w:val="12"/>
   </w:num>
   <w:num w:numId="8">
     <w:abstractNumId w:val="3"/>
@@ -3085,16 +3337,22 @@
     <w:abstractNumId w:val="1"/>
   </w:num>
   <w:num w:numId="10">
-    <w:abstractNumId w:val="10"/>
+    <w:abstractNumId w:val="11"/>
   </w:num>
   <w:num w:numId="11">
     <w:abstractNumId w:val="7"/>
   </w:num>
   <w:num w:numId="12">
-    <w:abstractNumId w:val="12"/>
+    <w:abstractNumId w:val="13"/>
   </w:num>
   <w:num w:numId="13">
     <w:abstractNumId w:val="6"/>
+  </w:num>
+  <w:num w:numId="14">
+    <w:abstractNumId w:val="14"/>
+  </w:num>
+  <w:num w:numId="15">
+    <w:abstractNumId w:val="10"/>
   </w:num>
 </w:numbering>
 </file>

</xml_diff>